<commit_message>
add widget to widgets proposal
</commit_message>
<xml_diff>
--- a/docs/proposta widgets/proposta widgets.docx
+++ b/docs/proposta widgets/proposta widgets.docx
@@ -9,84 +9,49 @@
           <w:bCs/>
           <w:sz w:val="28"/>
           <w:szCs w:val="28"/>
-        </w:rPr>
-      </w:pPr>
+          <w:lang w:val="en-US"/>
+        </w:rPr>
+      </w:pPr>
+      <w:proofErr w:type="spellStart"/>
       <w:r>
         <w:rPr>
           <w:b/>
           <w:bCs/>
           <w:sz w:val="28"/>
           <w:szCs w:val="28"/>
-        </w:rPr>
-        <w:t xml:space="preserve">Proposta de </w:t>
-      </w:r>
-      <w:proofErr w:type="spellStart"/>
+          <w:lang w:val="en-US"/>
+        </w:rPr>
+        <w:t>Proposta</w:t>
+      </w:r>
+      <w:proofErr w:type="spellEnd"/>
       <w:r>
         <w:rPr>
           <w:b/>
           <w:bCs/>
           <w:sz w:val="28"/>
           <w:szCs w:val="28"/>
-        </w:rPr>
-        <w:t>Widgets</w:t>
-      </w:r>
-      <w:proofErr w:type="spellEnd"/>
-      <w:r>
-        <w:rPr>
-          <w:b/>
-          <w:bCs/>
-          <w:sz w:val="28"/>
-          <w:szCs w:val="28"/>
-        </w:rPr>
-        <w:t xml:space="preserve"> – </w:t>
-      </w:r>
-      <w:proofErr w:type="spellStart"/>
-      <w:r>
-        <w:rPr>
-          <w:b/>
-          <w:bCs/>
-          <w:sz w:val="28"/>
-          <w:szCs w:val="28"/>
-        </w:rPr>
-        <w:t>Lean</w:t>
-      </w:r>
-      <w:proofErr w:type="spellEnd"/>
-      <w:r>
-        <w:rPr>
-          <w:b/>
-          <w:bCs/>
-          <w:sz w:val="28"/>
-          <w:szCs w:val="28"/>
-        </w:rPr>
-        <w:t xml:space="preserve"> </w:t>
-      </w:r>
-      <w:proofErr w:type="spellStart"/>
-      <w:r>
-        <w:rPr>
-          <w:b/>
-          <w:bCs/>
-          <w:sz w:val="28"/>
-          <w:szCs w:val="28"/>
-        </w:rPr>
-        <w:t>Dashboard</w:t>
-      </w:r>
-      <w:proofErr w:type="spellEnd"/>
-    </w:p>
-    <w:p>
-      <w:pPr>
-        <w:rPr>
-          <w:b/>
-          <w:bCs/>
-          <w:sz w:val="24"/>
-          <w:szCs w:val="24"/>
-        </w:rPr>
-      </w:pPr>
-      <w:r>
-        <w:rPr>
-          <w:b/>
-          <w:bCs/>
-          <w:sz w:val="24"/>
-          <w:szCs w:val="24"/>
+          <w:lang w:val="en-US"/>
+        </w:rPr>
+        <w:t xml:space="preserve"> de Widgets – Lean Dashboard</w:t>
+      </w:r>
+    </w:p>
+    <w:p>
+      <w:pPr>
+        <w:rPr>
+          <w:b/>
+          <w:bCs/>
+          <w:sz w:val="24"/>
+          <w:szCs w:val="24"/>
+          <w:lang w:val="en-US"/>
+        </w:rPr>
+      </w:pPr>
+      <w:r>
+        <w:rPr>
+          <w:b/>
+          <w:bCs/>
+          <w:sz w:val="24"/>
+          <w:szCs w:val="24"/>
+          <w:lang w:val="en-US"/>
         </w:rPr>
         <w:t>JIRA</w:t>
       </w:r>
@@ -658,6 +623,188 @@
           <w:szCs w:val="24"/>
         </w:rPr>
       </w:pPr>
+      <w:proofErr w:type="spellStart"/>
+      <w:r>
+        <w:rPr>
+          <w:b/>
+          <w:bCs/>
+          <w:sz w:val="24"/>
+          <w:szCs w:val="24"/>
+        </w:rPr>
+        <w:t>Burdown</w:t>
+      </w:r>
+      <w:proofErr w:type="spellEnd"/>
+      <w:r>
+        <w:rPr>
+          <w:b/>
+          <w:bCs/>
+          <w:sz w:val="24"/>
+          <w:szCs w:val="24"/>
+        </w:rPr>
+        <w:t xml:space="preserve"> </w:t>
+      </w:r>
+      <w:proofErr w:type="spellStart"/>
+      <w:r>
+        <w:rPr>
+          <w:b/>
+          <w:bCs/>
+          <w:sz w:val="24"/>
+          <w:szCs w:val="24"/>
+        </w:rPr>
+        <w:t>Chart</w:t>
+      </w:r>
+      <w:proofErr w:type="spellEnd"/>
+    </w:p>
+    <w:p>
+      <w:pPr>
+        <w:rPr>
+          <w:sz w:val="24"/>
+          <w:szCs w:val="24"/>
+        </w:rPr>
+      </w:pPr>
+      <w:r>
+        <w:rPr>
+          <w:sz w:val="24"/>
+          <w:szCs w:val="24"/>
+        </w:rPr>
+        <w:t>Um gráfico seria para demonstrar o trabalho a ser feito versus tempo.</w:t>
+      </w:r>
+    </w:p>
+    <w:p>
+      <w:pPr>
+        <w:rPr>
+          <w:sz w:val="24"/>
+          <w:szCs w:val="24"/>
+        </w:rPr>
+      </w:pPr>
+      <w:r>
+        <w:rPr>
+          <w:sz w:val="24"/>
+          <w:szCs w:val="24"/>
+        </w:rPr>
+        <w:t xml:space="preserve">NOTA: API do JIRA não dispõe de um </w:t>
+      </w:r>
+      <w:proofErr w:type="spellStart"/>
+      <w:r>
+        <w:rPr>
+          <w:sz w:val="24"/>
+          <w:szCs w:val="24"/>
+        </w:rPr>
+        <w:t>endpoint</w:t>
+      </w:r>
+      <w:proofErr w:type="spellEnd"/>
+      <w:r>
+        <w:rPr>
+          <w:sz w:val="24"/>
+          <w:szCs w:val="24"/>
+        </w:rPr>
+        <w:t xml:space="preserve"> do </w:t>
+      </w:r>
+      <w:proofErr w:type="spellStart"/>
+      <w:r>
+        <w:rPr>
+          <w:sz w:val="24"/>
+          <w:szCs w:val="24"/>
+        </w:rPr>
+        <w:t>burdowon</w:t>
+      </w:r>
+      <w:proofErr w:type="spellEnd"/>
+      <w:r>
+        <w:rPr>
+          <w:sz w:val="24"/>
+          <w:szCs w:val="24"/>
+        </w:rPr>
+        <w:t xml:space="preserve"> por isso teríamos que obter os </w:t>
+      </w:r>
+      <w:proofErr w:type="spellStart"/>
+      <w:r>
+        <w:rPr>
+          <w:sz w:val="24"/>
+          <w:szCs w:val="24"/>
+        </w:rPr>
+        <w:t>issues</w:t>
+      </w:r>
+      <w:proofErr w:type="spellEnd"/>
+      <w:r>
+        <w:rPr>
+          <w:sz w:val="24"/>
+          <w:szCs w:val="24"/>
+        </w:rPr>
+        <w:t xml:space="preserve"> e fazermos nós o </w:t>
+      </w:r>
+      <w:proofErr w:type="gramStart"/>
+      <w:r>
+        <w:rPr>
+          <w:sz w:val="24"/>
+          <w:szCs w:val="24"/>
+        </w:rPr>
+        <w:t>calculo</w:t>
+      </w:r>
+      <w:proofErr w:type="gramEnd"/>
+      <w:r>
+        <w:rPr>
+          <w:sz w:val="24"/>
+          <w:szCs w:val="24"/>
+        </w:rPr>
+        <w:t>.</w:t>
+      </w:r>
+    </w:p>
+    <w:p>
+      <w:pPr>
+        <w:rPr>
+          <w:sz w:val="24"/>
+          <w:szCs w:val="24"/>
+        </w:rPr>
+      </w:pPr>
+      <w:r>
+        <w:rPr>
+          <w:sz w:val="24"/>
+          <w:szCs w:val="24"/>
+        </w:rPr>
+        <w:t xml:space="preserve">Podemos aplicar este </w:t>
+      </w:r>
+      <w:proofErr w:type="spellStart"/>
+      <w:r>
+        <w:rPr>
+          <w:sz w:val="24"/>
+          <w:szCs w:val="24"/>
+        </w:rPr>
+        <w:t>chart</w:t>
+      </w:r>
+      <w:proofErr w:type="spellEnd"/>
+      <w:r>
+        <w:rPr>
+          <w:sz w:val="24"/>
+          <w:szCs w:val="24"/>
+        </w:rPr>
+        <w:t xml:space="preserve"> ao AZURE.</w:t>
+      </w:r>
+    </w:p>
+    <w:p>
+      <w:pPr>
+        <w:rPr>
+          <w:sz w:val="24"/>
+          <w:szCs w:val="24"/>
+        </w:rPr>
+      </w:pPr>
+    </w:p>
+    <w:p>
+      <w:pPr>
+        <w:rPr>
+          <w:sz w:val="24"/>
+          <w:szCs w:val="24"/>
+        </w:rPr>
+      </w:pPr>
+    </w:p>
+    <w:p>
+      <w:pPr>
+        <w:rPr>
+          <w:b/>
+          <w:bCs/>
+          <w:sz w:val="24"/>
+          <w:szCs w:val="24"/>
+        </w:rPr>
+      </w:pPr>
       <w:r>
         <w:rPr>
           <w:b/>
@@ -869,7 +1016,6 @@
           <w:sz w:val="24"/>
           <w:szCs w:val="24"/>
         </w:rPr>
-        <w:lastRenderedPageBreak/>
         <w:t>Tests</w:t>
       </w:r>
       <w:proofErr w:type="spellEnd"/>
@@ -1001,12 +1147,112 @@
           <w:szCs w:val="24"/>
         </w:rPr>
       </w:pPr>
-      <w:r>
-        <w:rPr>
-          <w:b/>
-          <w:bCs/>
-          <w:sz w:val="24"/>
-          <w:szCs w:val="24"/>
+      <w:proofErr w:type="spellStart"/>
+      <w:r>
+        <w:rPr>
+          <w:b/>
+          <w:bCs/>
+          <w:sz w:val="24"/>
+          <w:szCs w:val="24"/>
+        </w:rPr>
+        <w:t>Widget</w:t>
+      </w:r>
+      <w:proofErr w:type="spellEnd"/>
+      <w:r>
+        <w:rPr>
+          <w:b/>
+          <w:bCs/>
+          <w:sz w:val="24"/>
+          <w:szCs w:val="24"/>
+        </w:rPr>
+        <w:t xml:space="preserve"> </w:t>
+      </w:r>
+      <w:proofErr w:type="spellStart"/>
+      <w:r>
+        <w:rPr>
+          <w:b/>
+          <w:bCs/>
+          <w:sz w:val="24"/>
+          <w:szCs w:val="24"/>
+        </w:rPr>
+        <w:t>Test</w:t>
+      </w:r>
+      <w:proofErr w:type="spellEnd"/>
+      <w:r>
+        <w:rPr>
+          <w:b/>
+          <w:bCs/>
+          <w:sz w:val="24"/>
+          <w:szCs w:val="24"/>
+        </w:rPr>
+        <w:t xml:space="preserve"> Case Status</w:t>
+      </w:r>
+    </w:p>
+    <w:p>
+      <w:pPr>
+        <w:rPr>
+          <w:sz w:val="24"/>
+          <w:szCs w:val="24"/>
+        </w:rPr>
+      </w:pPr>
+      <w:proofErr w:type="gramStart"/>
+      <w:r>
+        <w:rPr>
+          <w:sz w:val="24"/>
+          <w:szCs w:val="24"/>
+        </w:rPr>
+        <w:t>Um data</w:t>
+      </w:r>
+      <w:proofErr w:type="gramEnd"/>
+      <w:r>
+        <w:rPr>
+          <w:sz w:val="24"/>
+          <w:szCs w:val="24"/>
+        </w:rPr>
+        <w:t xml:space="preserve"> bar </w:t>
+      </w:r>
+      <w:proofErr w:type="spellStart"/>
+      <w:r>
+        <w:rPr>
+          <w:sz w:val="24"/>
+          <w:szCs w:val="24"/>
+        </w:rPr>
+        <w:t>chart</w:t>
+      </w:r>
+      <w:proofErr w:type="spellEnd"/>
+      <w:r>
+        <w:rPr>
+          <w:sz w:val="24"/>
+          <w:szCs w:val="24"/>
+        </w:rPr>
+        <w:t xml:space="preserve"> que mostra o número de testes passados, falhados, em execução.</w:t>
+      </w:r>
+    </w:p>
+    <w:p>
+      <w:pPr>
+        <w:rPr>
+          <w:sz w:val="24"/>
+          <w:szCs w:val="24"/>
+        </w:rPr>
+      </w:pPr>
+    </w:p>
+    <w:p>
+      <w:pPr>
+        <w:rPr>
+          <w:b/>
+          <w:bCs/>
+          <w:sz w:val="24"/>
+          <w:szCs w:val="24"/>
+          <w:lang w:val="en-US"/>
+        </w:rPr>
+      </w:pPr>
+      <w:r>
+        <w:rPr>
+          <w:b/>
+          <w:bCs/>
+          <w:sz w:val="24"/>
+          <w:szCs w:val="24"/>
+          <w:lang w:val="en-US"/>
         </w:rPr>
         <w:t>AZURE</w:t>
       </w:r>
@@ -1183,6 +1429,7 @@
         <w:rPr>
           <w:noProof/>
         </w:rPr>
+        <w:lastRenderedPageBreak/>
         <w:drawing>
           <wp:inline distT="0" distB="0" distL="0" distR="0" wp14:anchorId="00795244" wp14:editId="4955BB5E">
             <wp:extent cx="3333750" cy="2495550"/>
@@ -1277,7 +1524,6 @@
           <w:sz w:val="24"/>
           <w:szCs w:val="24"/>
         </w:rPr>
-        <w:lastRenderedPageBreak/>
         <w:t>Iteration</w:t>
       </w:r>
       <w:proofErr w:type="spellEnd"/>
@@ -1396,6 +1642,317 @@
           </wp:inline>
         </w:drawing>
       </w:r>
+    </w:p>
+    <w:p>
+      <w:pPr>
+        <w:rPr>
+          <w:sz w:val="24"/>
+          <w:szCs w:val="24"/>
+        </w:rPr>
+      </w:pPr>
+    </w:p>
+    <w:p>
+      <w:pPr>
+        <w:rPr>
+          <w:sz w:val="24"/>
+          <w:szCs w:val="24"/>
+        </w:rPr>
+      </w:pPr>
+    </w:p>
+    <w:p>
+      <w:pPr>
+        <w:rPr>
+          <w:sz w:val="24"/>
+          <w:szCs w:val="24"/>
+        </w:rPr>
+      </w:pPr>
+    </w:p>
+    <w:p>
+      <w:pPr>
+        <w:rPr>
+          <w:sz w:val="24"/>
+          <w:szCs w:val="24"/>
+        </w:rPr>
+      </w:pPr>
+    </w:p>
+    <w:p>
+      <w:pPr>
+        <w:rPr>
+          <w:b/>
+          <w:bCs/>
+          <w:sz w:val="24"/>
+          <w:szCs w:val="24"/>
+          <w:lang w:val="en-US"/>
+        </w:rPr>
+      </w:pPr>
+      <w:r>
+        <w:rPr>
+          <w:b/>
+          <w:bCs/>
+          <w:sz w:val="24"/>
+          <w:szCs w:val="24"/>
+          <w:lang w:val="en-US"/>
+        </w:rPr>
+        <w:lastRenderedPageBreak/>
+        <w:t>BUGS BY STATE</w:t>
+      </w:r>
+    </w:p>
+    <w:p>
+      <w:pPr>
+        <w:rPr>
+          <w:sz w:val="24"/>
+          <w:szCs w:val="24"/>
+          <w:lang w:val="pt-BR"/>
+        </w:rPr>
+      </w:pPr>
+      <w:r>
+        <w:rPr>
+          <w:sz w:val="24"/>
+          <w:szCs w:val="24"/>
+          <w:lang w:val="pt-BR"/>
+        </w:rPr>
+        <w:t>Pie Chart que indica quantos bugs existiam e os seus estados</w:t>
+      </w:r>
+      <w:r>
+        <w:rPr>
+          <w:sz w:val="24"/>
+          <w:szCs w:val="24"/>
+          <w:lang w:val="pt-BR"/>
+        </w:rPr>
+        <w:t xml:space="preserve">- </w:t>
+      </w:r>
+      <w:proofErr w:type="spellStart"/>
+      <w:r>
+        <w:rPr>
+          <w:sz w:val="24"/>
+          <w:szCs w:val="24"/>
+          <w:lang w:val="pt-BR"/>
+        </w:rPr>
+        <w:t>Resolved</w:t>
+      </w:r>
+      <w:proofErr w:type="spellEnd"/>
+      <w:r>
+        <w:rPr>
+          <w:sz w:val="24"/>
+          <w:szCs w:val="24"/>
+          <w:lang w:val="pt-BR"/>
+        </w:rPr>
+        <w:t xml:space="preserve">, new e </w:t>
+      </w:r>
+      <w:proofErr w:type="spellStart"/>
+      <w:r>
+        <w:rPr>
+          <w:sz w:val="24"/>
+          <w:szCs w:val="24"/>
+          <w:lang w:val="pt-BR"/>
+        </w:rPr>
+        <w:t>active</w:t>
+      </w:r>
+      <w:proofErr w:type="spellEnd"/>
+      <w:r>
+        <w:rPr>
+          <w:sz w:val="24"/>
+          <w:szCs w:val="24"/>
+          <w:lang w:val="pt-BR"/>
+        </w:rPr>
+        <w:t>.</w:t>
+      </w:r>
+      <w:r>
+        <w:rPr>
+          <w:b/>
+          <w:bCs/>
+          <w:sz w:val="24"/>
+          <w:szCs w:val="24"/>
+          <w:lang w:val="pt-BR"/>
+        </w:rPr>
+        <w:br/>
+      </w:r>
+      <w:r>
+        <w:rPr>
+          <w:b/>
+          <w:bCs/>
+          <w:noProof/>
+          <w:sz w:val="24"/>
+          <w:szCs w:val="24"/>
+          <w:lang w:val="pt-BR"/>
+        </w:rPr>
+        <w:drawing>
+          <wp:inline distT="0" distB="0" distL="0" distR="0" wp14:anchorId="4F340D36" wp14:editId="34E3B597">
+            <wp:extent cx="2705493" cy="2674034"/>
+            <wp:effectExtent l="0" t="0" r="0" b="5715"/>
+            <wp:docPr id="3" name="Picture 3" descr="Chart&#10;&#10;Description automatically generated with low confidence"/>
+            <wp:cNvGraphicFramePr>
+              <a:graphicFrameLocks xmlns:a="http://schemas.openxmlformats.org/drawingml/2006/main" noChangeAspect="1"/>
+            </wp:cNvGraphicFramePr>
+            <a:graphic xmlns:a="http://schemas.openxmlformats.org/drawingml/2006/main">
+              <a:graphicData uri="http://schemas.openxmlformats.org/drawingml/2006/picture">
+                <pic:pic xmlns:pic="http://schemas.openxmlformats.org/drawingml/2006/picture">
+                  <pic:nvPicPr>
+                    <pic:cNvPr id="3" name="Picture 3" descr="Chart&#10;&#10;Description automatically generated with low confidence"/>
+                    <pic:cNvPicPr/>
+                  </pic:nvPicPr>
+                  <pic:blipFill>
+                    <a:blip r:embed="rId11" cstate="print">
+                      <a:extLst>
+                        <a:ext uri="{28A0092B-C50C-407E-A947-70E740481C1C}">
+                          <a14:useLocalDpi xmlns:a14="http://schemas.microsoft.com/office/drawing/2010/main" val="0"/>
+                        </a:ext>
+                      </a:extLst>
+                    </a:blip>
+                    <a:stretch>
+                      <a:fillRect/>
+                    </a:stretch>
+                  </pic:blipFill>
+                  <pic:spPr>
+                    <a:xfrm>
+                      <a:off x="0" y="0"/>
+                      <a:ext cx="2747481" cy="2715534"/>
+                    </a:xfrm>
+                    <a:prstGeom prst="rect">
+                      <a:avLst/>
+                    </a:prstGeom>
+                  </pic:spPr>
+                </pic:pic>
+              </a:graphicData>
+            </a:graphic>
+          </wp:inline>
+        </w:drawing>
+      </w:r>
+    </w:p>
+    <w:p>
+      <w:pPr>
+        <w:rPr>
+          <w:sz w:val="24"/>
+          <w:szCs w:val="24"/>
+          <w:lang w:val="pt-BR"/>
+        </w:rPr>
+      </w:pPr>
+      <w:r>
+        <w:rPr>
+          <w:b/>
+          <w:bCs/>
+          <w:sz w:val="24"/>
+          <w:szCs w:val="24"/>
+          <w:lang w:val="pt-BR"/>
+        </w:rPr>
+        <w:br/>
+        <w:t>TEST CHART</w:t>
+      </w:r>
+      <w:r>
+        <w:rPr>
+          <w:b/>
+          <w:bCs/>
+          <w:sz w:val="24"/>
+          <w:szCs w:val="24"/>
+          <w:lang w:val="pt-BR"/>
+        </w:rPr>
+        <w:br/>
+      </w:r>
+      <w:r>
+        <w:rPr>
+          <w:sz w:val="24"/>
+          <w:szCs w:val="24"/>
+          <w:lang w:val="pt-BR"/>
+        </w:rPr>
+        <w:t xml:space="preserve">Um pie </w:t>
+      </w:r>
+      <w:proofErr w:type="spellStart"/>
+      <w:r>
+        <w:rPr>
+          <w:sz w:val="24"/>
+          <w:szCs w:val="24"/>
+          <w:lang w:val="pt-BR"/>
+        </w:rPr>
+        <w:t>chart</w:t>
+      </w:r>
+      <w:proofErr w:type="spellEnd"/>
+      <w:r>
+        <w:rPr>
+          <w:sz w:val="24"/>
+          <w:szCs w:val="24"/>
+          <w:lang w:val="pt-BR"/>
+        </w:rPr>
+        <w:t xml:space="preserve"> que indica o número de </w:t>
+      </w:r>
+      <w:r>
+        <w:rPr>
+          <w:sz w:val="24"/>
+          <w:szCs w:val="24"/>
+          <w:lang w:val="pt-BR"/>
+        </w:rPr>
+        <w:t>testes e os seus estados.</w:t>
+      </w:r>
+    </w:p>
+    <w:p>
+      <w:pPr>
+        <w:rPr>
+          <w:b/>
+          <w:bCs/>
+          <w:sz w:val="24"/>
+          <w:szCs w:val="24"/>
+          <w:lang w:val="pt-BR"/>
+        </w:rPr>
+      </w:pPr>
+      <w:r>
+        <w:rPr>
+          <w:b/>
+          <w:bCs/>
+          <w:noProof/>
+          <w:sz w:val="24"/>
+          <w:szCs w:val="24"/>
+          <w:lang w:val="pt-BR"/>
+        </w:rPr>
+        <w:drawing>
+          <wp:inline distT="0" distB="0" distL="0" distR="0" wp14:anchorId="044689AB" wp14:editId="7A202BE5">
+            <wp:extent cx="2877213" cy="2922310"/>
+            <wp:effectExtent l="0" t="0" r="5715" b="0"/>
+            <wp:docPr id="9" name="Picture 9" descr="Diagram&#10;&#10;Description automatically generated"/>
+            <wp:cNvGraphicFramePr>
+              <a:graphicFrameLocks xmlns:a="http://schemas.openxmlformats.org/drawingml/2006/main" noChangeAspect="1"/>
+            </wp:cNvGraphicFramePr>
+            <a:graphic xmlns:a="http://schemas.openxmlformats.org/drawingml/2006/main">
+              <a:graphicData uri="http://schemas.openxmlformats.org/drawingml/2006/picture">
+                <pic:pic xmlns:pic="http://schemas.openxmlformats.org/drawingml/2006/picture">
+                  <pic:nvPicPr>
+                    <pic:cNvPr id="9" name="Picture 9" descr="Diagram&#10;&#10;Description automatically generated"/>
+                    <pic:cNvPicPr/>
+                  </pic:nvPicPr>
+                  <pic:blipFill>
+                    <a:blip r:embed="rId12">
+                      <a:extLst>
+                        <a:ext uri="{28A0092B-C50C-407E-A947-70E740481C1C}">
+                          <a14:useLocalDpi xmlns:a14="http://schemas.microsoft.com/office/drawing/2010/main" val="0"/>
+                        </a:ext>
+                      </a:extLst>
+                    </a:blip>
+                    <a:stretch>
+                      <a:fillRect/>
+                    </a:stretch>
+                  </pic:blipFill>
+                  <pic:spPr>
+                    <a:xfrm>
+                      <a:off x="0" y="0"/>
+                      <a:ext cx="2886914" cy="2932163"/>
+                    </a:xfrm>
+                    <a:prstGeom prst="rect">
+                      <a:avLst/>
+                    </a:prstGeom>
+                  </pic:spPr>
+                </pic:pic>
+              </a:graphicData>
+            </a:graphic>
+          </wp:inline>
+        </w:drawing>
+      </w:r>
+    </w:p>
+    <w:p>
+      <w:pPr>
+        <w:rPr>
+          <w:sz w:val="24"/>
+          <w:szCs w:val="24"/>
+          <w:lang w:val="pt-BR"/>
+        </w:rPr>
+      </w:pPr>
     </w:p>
     <w:sectPr>
       <w:pgSz w:w="11906" w:h="16838"/>
@@ -1530,6 +2087,7 @@
     <w:lsdException w:name="HTML Sample" w:semiHidden="1" w:unhideWhenUsed="1"/>
     <w:lsdException w:name="HTML Typewriter" w:semiHidden="1" w:unhideWhenUsed="1"/>
     <w:lsdException w:name="HTML Variable" w:semiHidden="1" w:unhideWhenUsed="1"/>
+    <w:lsdException w:name="Normal Table" w:semiHidden="1" w:unhideWhenUsed="1"/>
     <w:lsdException w:name="annotation subject" w:semiHidden="1" w:unhideWhenUsed="1"/>
     <w:lsdException w:name="No List" w:semiHidden="1" w:unhideWhenUsed="1"/>
     <w:lsdException w:name="Outline List 1" w:semiHidden="1" w:unhideWhenUsed="1"/>
@@ -1576,8 +2134,10 @@
     <w:lsdException w:name="Table Subtle 2" w:semiHidden="1" w:unhideWhenUsed="1"/>
     <w:lsdException w:name="Table Web 1" w:semiHidden="1" w:unhideWhenUsed="1"/>
     <w:lsdException w:name="Table Web 2" w:semiHidden="1" w:unhideWhenUsed="1"/>
+    <w:lsdException w:name="Table Web 3" w:semiHidden="1" w:unhideWhenUsed="1"/>
     <w:lsdException w:name="Balloon Text" w:semiHidden="1" w:unhideWhenUsed="1"/>
     <w:lsdException w:name="Table Grid" w:uiPriority="39"/>
+    <w:lsdException w:name="Table Theme" w:semiHidden="1" w:unhideWhenUsed="1"/>
     <w:lsdException w:name="Placeholder Text" w:semiHidden="1"/>
     <w:lsdException w:name="No Spacing" w:uiPriority="1" w:qFormat="1"/>
     <w:lsdException w:name="Light Shading" w:uiPriority="60"/>
@@ -1803,13 +2363,13 @@
     <w:name w:val="Normal"/>
     <w:qFormat/>
   </w:style>
-  <w:style w:type="character" w:default="1" w:styleId="Tipodeletrapredefinidodopargrafo">
+  <w:style w:type="character" w:default="1" w:styleId="DefaultParagraphFont">
     <w:name w:val="Default Paragraph Font"/>
     <w:uiPriority w:val="1"/>
     <w:semiHidden/>
     <w:unhideWhenUsed/>
   </w:style>
-  <w:style w:type="table" w:default="1" w:styleId="Tabelanormal">
+  <w:style w:type="table" w:default="1" w:styleId="TableNormal">
     <w:name w:val="Normal Table"/>
     <w:uiPriority w:val="99"/>
     <w:semiHidden/>
@@ -1824,7 +2384,7 @@
       </w:tblCellMar>
     </w:tblPr>
   </w:style>
-  <w:style w:type="numbering" w:default="1" w:styleId="Semlista">
+  <w:style w:type="numbering" w:default="1" w:styleId="NoList">
     <w:name w:val="No List"/>
     <w:uiPriority w:val="99"/>
     <w:semiHidden/>

</xml_diff>